<commit_message>
Actualizacion de mi excel administracion
</commit_message>
<xml_diff>
--- a/administracion/administracion bimbo.docx
+++ b/administracion/administracion bimbo.docx
@@ -49,10 +49,7 @@
         </w:numPr>
       </w:pPr>
       <w:r>
-        <w:t>Descentralización</w:t>
-      </w:r>
-      <w:r>
-        <w:t xml:space="preserve"> del trabajo</w:t>
+        <w:t>Descentralización del trabajo</w:t>
       </w:r>
     </w:p>
     <w:p>
@@ -64,10 +61,7 @@
         </w:numPr>
       </w:pPr>
       <w:r>
-        <w:t>Asignación</w:t>
-      </w:r>
-      <w:r>
-        <w:t xml:space="preserve"> de autoridad</w:t>
+        <w:t>Asignación de autoridad</w:t>
       </w:r>
     </w:p>
     <w:p>
@@ -125,13 +119,7 @@
     </w:p>
     <w:p>
       <w:r>
-        <w:t xml:space="preserve">5 </w:t>
-      </w:r>
-      <w:r>
-        <w:t>acciones</w:t>
-      </w:r>
-      <w:r>
-        <w:t xml:space="preserve"> que vincula la organización con el proceso administrativo</w:t>
+        <w:t>5 acciones que vincula la organización con el proceso administrativo</w:t>
       </w:r>
       <w:r>
         <w:tab/>
@@ -454,19 +442,7 @@
         <w:t>o</w:t>
       </w:r>
       <w:r>
-        <w:t xml:space="preserve"> la empresa garantiza que los </w:t>
-      </w:r>
-      <w:r>
-        <w:t>trabajadores</w:t>
-      </w:r>
-      <w:r>
-        <w:t xml:space="preserve"> recib</w:t>
-      </w:r>
-      <w:r>
-        <w:t>an</w:t>
-      </w:r>
-      <w:r>
-        <w:t xml:space="preserve"> en promedio al menos dos veces la compensación mínima establecida por ley en todas sus ubicaciones. Adicionalmente, se otorgan bonos anuales por desempeño y compensaciones variables a colaboradores de tiempo completo, medio tiempo y temporal.</w:t>
+        <w:t xml:space="preserve"> la empresa garantiza que los trabajadores reciban en promedio al menos dos veces la compensación mínima establecida por ley en todas sus ubicaciones. Adicionalmente, se otorgan bonos anuales por desempeño y compensaciones variables a colaboradores de tiempo completo, medio tiempo y temporal.</w:t>
       </w:r>
     </w:p>
     <w:p>
@@ -1771,6 +1747,7 @@
   <w:style w:type="character" w:default="1" w:styleId="Fuentedeprrafopredeter">
     <w:name w:val="Default Paragraph Font"/>
     <w:uiPriority w:val="1"/>
+    <w:semiHidden/>
     <w:unhideWhenUsed/>
   </w:style>
   <w:style w:type="table" w:default="1" w:styleId="Tablanormal">

</xml_diff>